<commit_message>
deck of lenses 2-9 update
</commit_message>
<xml_diff>
--- a/ArtofGamedesignCards_unfinished.docx
+++ b/ArtofGamedesignCards_unfinished.docx
@@ -31,6 +31,11 @@
     </w:p>
     <w:p>
       <w:pPr>
+        <w:pStyle w:val="Listenabsatz"/>
+        <w:numPr>
+          <w:ilvl w:val="0"/>
+          <w:numId w:val="2"/>
+        </w:numPr>
         <w:rPr>
           <w:b/>
           <w:bCs/>
@@ -208,6 +213,25 @@
     <w:p>
       <w:pPr>
         <w:rPr>
+          <w:lang w:val="en-GB"/>
+        </w:rPr>
+      </w:pPr>
+    </w:p>
+    <w:p>
+      <w:pPr>
+        <w:rPr>
+          <w:lang w:val="en-GB"/>
+        </w:rPr>
+      </w:pPr>
+    </w:p>
+    <w:p>
+      <w:pPr>
+        <w:pStyle w:val="Listenabsatz"/>
+        <w:numPr>
+          <w:ilvl w:val="0"/>
+          <w:numId w:val="2"/>
+        </w:numPr>
+        <w:rPr>
           <w:b/>
           <w:bCs/>
           <w:lang w:val="en-GB"/>
@@ -252,9 +276,21 @@
           <w:numId w:val="1"/>
         </w:numPr>
         <w:rPr>
-          <w:lang w:val="en-GB"/>
-        </w:rPr>
-      </w:pPr>
+          <w:lang w:val="de-DE"/>
+        </w:rPr>
+      </w:pPr>
+      <w:r>
+        <w:rPr>
+          <w:lang w:val="de-DE"/>
+        </w:rPr>
+        <w:t>Dass der Spieler merkt, d</w:t>
+      </w:r>
+      <w:r>
+        <w:rPr>
+          <w:lang w:val="de-DE"/>
+        </w:rPr>
+        <w:t xml:space="preserve">ass er den Spielfluss beeinflussen kann. Dass seine Entscheidungen Einfluss auf die weitere Spielentwicklung haben. </w:t>
+      </w:r>
     </w:p>
     <w:p>
       <w:pPr>
@@ -277,9 +313,21 @@
           <w:numId w:val="1"/>
         </w:numPr>
         <w:rPr>
-          <w:lang w:val="en-GB"/>
-        </w:rPr>
-      </w:pPr>
+          <w:lang w:val="de-DE"/>
+        </w:rPr>
+      </w:pPr>
+      <w:r>
+        <w:rPr>
+          <w:lang w:val="de-DE"/>
+        </w:rPr>
+        <w:t>Dass dem Spieler mehr u</w:t>
+      </w:r>
+      <w:r>
+        <w:rPr>
+          <w:lang w:val="de-DE"/>
+        </w:rPr>
+        <w:t xml:space="preserve">nd mehr klar wird, wo er sich befindet und worin seine Aufgabe besteht. Es soll so lange wie möglich verborgen bleiben, dass der Spieler selbst eine KI spielt. </w:t>
+      </w:r>
     </w:p>
     <w:p>
       <w:pPr>
@@ -302,24 +350,50 @@
           <w:numId w:val="1"/>
         </w:numPr>
         <w:rPr>
-          <w:lang w:val="en-GB"/>
-        </w:rPr>
-      </w:pPr>
+          <w:lang w:val="de-DE"/>
+        </w:rPr>
+      </w:pPr>
+      <w:r>
+        <w:rPr>
+          <w:lang w:val="de-DE"/>
+        </w:rPr>
+        <w:t>Durch geschicktes Gameplay und d</w:t>
+      </w:r>
+      <w:r>
+        <w:rPr>
+          <w:lang w:val="de-DE"/>
+        </w:rPr>
+        <w:t xml:space="preserve">er immer größer werdenden Aufgaben der KI. </w:t>
+      </w:r>
     </w:p>
     <w:p>
       <w:pPr>
         <w:rPr>
           <w:b/>
           <w:bCs/>
-          <w:lang w:val="en-GB"/>
-        </w:rPr>
-      </w:pPr>
-      <w:r>
+          <w:lang w:val="de-DE"/>
+        </w:rPr>
+      </w:pPr>
+    </w:p>
+    <w:p>
+      <w:pPr>
+        <w:pStyle w:val="Listenabsatz"/>
+        <w:numPr>
+          <w:ilvl w:val="0"/>
+          <w:numId w:val="2"/>
+        </w:numPr>
         <w:rPr>
           <w:b/>
           <w:bCs/>
           <w:lang w:val="en-GB"/>
         </w:rPr>
+      </w:pPr>
+      <w:r>
+        <w:rPr>
+          <w:b/>
+          <w:bCs/>
+          <w:lang w:val="en-GB"/>
+        </w:rPr>
         <w:t>Venue</w:t>
       </w:r>
     </w:p>
@@ -344,56 +418,1147 @@
           <w:numId w:val="1"/>
         </w:numPr>
         <w:rPr>
-          <w:lang w:val="en-GB"/>
-        </w:rPr>
-      </w:pPr>
-    </w:p>
-    <w:p>
-      <w:pPr>
-        <w:rPr>
-          <w:lang w:val="en-GB"/>
-        </w:rPr>
-      </w:pPr>
-      <w:r>
-        <w:rPr>
-          <w:lang w:val="en-GB"/>
-        </w:rPr>
-        <w:t xml:space="preserve">Does my venue have special </w:t>
-      </w:r>
-      <w:proofErr w:type="gramStart"/>
-      <w:r>
-        <w:rPr>
-          <w:lang w:val="en-GB"/>
-        </w:rPr>
-        <w:t>pro</w:t>
-      </w:r>
-      <w:proofErr w:type="gramEnd"/>
-    </w:p>
-    <w:p>
-      <w:pPr>
-        <w:pStyle w:val="Listenabsatz"/>
-        <w:numPr>
-          <w:ilvl w:val="0"/>
-          <w:numId w:val="1"/>
-        </w:numPr>
-        <w:rPr>
-          <w:lang w:val="en-GB"/>
-        </w:rPr>
-      </w:pPr>
-    </w:p>
-    <w:p>
-      <w:pPr>
-        <w:rPr>
-          <w:lang w:val="en-GB"/>
-        </w:rPr>
-      </w:pPr>
-    </w:p>
-    <w:p>
-      <w:pPr>
-        <w:rPr>
-          <w:lang w:val="en-GB"/>
-        </w:rPr>
-      </w:pPr>
+          <w:lang w:val="de-DE"/>
+        </w:rPr>
+      </w:pPr>
+      <w:r>
+        <w:rPr>
+          <w:lang w:val="de-DE"/>
+        </w:rPr>
+        <w:t>In der Umgebung eines R</w:t>
+      </w:r>
+      <w:r>
+        <w:rPr>
+          <w:lang w:val="de-DE"/>
+        </w:rPr>
+        <w:t xml:space="preserve">aumschiffes, welche am Anfang noch auf eine Kaffeemaschine beschränkt ist und sich dann immer weiter auf das Raumschiff ausbreitet. </w:t>
+      </w:r>
+    </w:p>
+    <w:p>
+      <w:pPr>
+        <w:rPr>
+          <w:lang w:val="en-GB"/>
+        </w:rPr>
+      </w:pPr>
+      <w:r>
+        <w:rPr>
+          <w:lang w:val="en-GB"/>
+        </w:rPr>
+        <w:t>Does my venue have special pro</w:t>
+      </w:r>
+      <w:r>
+        <w:rPr>
+          <w:lang w:val="en-GB"/>
+        </w:rPr>
+        <w:t>perties that will influence my game?</w:t>
+      </w:r>
+    </w:p>
+    <w:p>
+      <w:pPr>
+        <w:pStyle w:val="Listenabsatz"/>
+        <w:numPr>
+          <w:ilvl w:val="0"/>
+          <w:numId w:val="1"/>
+        </w:numPr>
+        <w:rPr>
+          <w:lang w:val="de-DE"/>
+        </w:rPr>
+      </w:pPr>
+      <w:r>
+        <w:rPr>
+          <w:lang w:val="de-DE"/>
+        </w:rPr>
+        <w:t>Verschiedene Teilbereiche innerhalb des R</w:t>
+      </w:r>
+      <w:r>
+        <w:rPr>
+          <w:lang w:val="de-DE"/>
+        </w:rPr>
+        <w:t>aumschiffes mit verschiedenen Attributen und Eigenschaften</w:t>
+      </w:r>
+    </w:p>
+    <w:p>
+      <w:pPr>
+        <w:rPr>
+          <w:lang w:val="en-GB"/>
+        </w:rPr>
+      </w:pPr>
+      <w:r>
+        <w:rPr>
+          <w:lang w:val="en-GB"/>
+        </w:rPr>
+        <w:t>What elements of my game are in harmony with my venue? What elements are not?</w:t>
+      </w:r>
+    </w:p>
+    <w:p>
+      <w:pPr>
+        <w:pStyle w:val="Listenabsatz"/>
+        <w:numPr>
+          <w:ilvl w:val="0"/>
+          <w:numId w:val="1"/>
+        </w:numPr>
+        <w:rPr>
+          <w:lang w:val="de-DE"/>
+        </w:rPr>
+      </w:pPr>
+      <w:r>
+        <w:rPr>
+          <w:lang w:val="de-DE"/>
+        </w:rPr>
+        <w:lastRenderedPageBreak/>
+        <w:t>Die Umsetzung einer KI i</w:t>
+      </w:r>
+      <w:r>
+        <w:rPr>
+          <w:lang w:val="de-DE"/>
+        </w:rPr>
+        <w:t xml:space="preserve">n einem Raumschiff lässt sich gut vereinbaren. Die Darstellung der KI wird nicht so einfach, insofern dass es dem Spieler auch irgendwann klar werden soll. </w:t>
+      </w:r>
+    </w:p>
+    <w:p>
+      <w:pPr>
+        <w:rPr>
+          <w:lang w:val="de-DE"/>
+        </w:rPr>
+      </w:pPr>
+    </w:p>
+    <w:p>
+      <w:pPr>
+        <w:rPr>
+          <w:lang w:val="de-DE"/>
+        </w:rPr>
+      </w:pPr>
+    </w:p>
+    <w:p>
+      <w:pPr>
+        <w:pStyle w:val="Listenabsatz"/>
+        <w:numPr>
+          <w:ilvl w:val="0"/>
+          <w:numId w:val="2"/>
+        </w:numPr>
+        <w:rPr>
+          <w:b/>
+          <w:bCs/>
+          <w:lang w:val="en-GB"/>
+        </w:rPr>
+      </w:pPr>
+      <w:r>
+        <w:rPr>
+          <w:b/>
+          <w:bCs/>
+          <w:lang w:val="en-GB"/>
+        </w:rPr>
+        <w:t>Surprise</w:t>
+      </w:r>
+    </w:p>
+    <w:p>
+      <w:pPr>
+        <w:rPr>
+          <w:lang w:val="en-GB"/>
+        </w:rPr>
+      </w:pPr>
+      <w:r>
+        <w:rPr>
+          <w:lang w:val="en-GB"/>
+        </w:rPr>
+        <w:t>What will surprise players when they play my game?</w:t>
+      </w:r>
+    </w:p>
+    <w:p>
+      <w:pPr>
+        <w:pStyle w:val="Listenabsatz"/>
+        <w:numPr>
+          <w:ilvl w:val="0"/>
+          <w:numId w:val="1"/>
+        </w:numPr>
+        <w:rPr>
+          <w:lang w:val="de-DE"/>
+        </w:rPr>
+      </w:pPr>
+      <w:r>
+        <w:rPr>
+          <w:lang w:val="de-DE"/>
+        </w:rPr>
+        <w:t>Die Erkenntnis das sie eine KI spielen</w:t>
+      </w:r>
+      <w:r>
+        <w:rPr>
+          <w:lang w:val="de-DE"/>
+        </w:rPr>
+        <w:t>.</w:t>
+      </w:r>
+    </w:p>
+    <w:p>
+      <w:pPr>
+        <w:rPr>
+          <w:lang w:val="en-GB"/>
+        </w:rPr>
+      </w:pPr>
+      <w:r>
+        <w:rPr>
+          <w:lang w:val="en-GB"/>
+        </w:rPr>
+        <w:t xml:space="preserve">Does the story in my game have surprises? Do the game rules? Does the artwork? The technology? </w:t>
+      </w:r>
+    </w:p>
+    <w:p>
+      <w:pPr>
+        <w:pStyle w:val="Listenabsatz"/>
+        <w:numPr>
+          <w:ilvl w:val="0"/>
+          <w:numId w:val="1"/>
+        </w:numPr>
+        <w:rPr>
+          <w:lang w:val="de-DE"/>
+        </w:rPr>
+      </w:pPr>
+      <w:r>
+        <w:rPr>
+          <w:lang w:val="de-DE"/>
+        </w:rPr>
+        <w:t>Das Spiel hält einige Ü</w:t>
+      </w:r>
+      <w:r>
+        <w:rPr>
+          <w:lang w:val="de-DE"/>
+        </w:rPr>
+        <w:t xml:space="preserve">berraschungen bereit, in dem sich der Spielfluss durch die Entscheidungen des Spielers beeinflussen lassen. Dadurch kann es zu unerwarteten Ereignissen kommen. </w:t>
+      </w:r>
+    </w:p>
+    <w:p>
+      <w:pPr>
+        <w:rPr>
+          <w:lang w:val="en-GB"/>
+        </w:rPr>
+      </w:pPr>
+      <w:r>
+        <w:rPr>
+          <w:lang w:val="en-GB"/>
+        </w:rPr>
+        <w:t xml:space="preserve">Do you rules give players ways to surprise each other? </w:t>
+      </w:r>
+    </w:p>
+    <w:p>
+      <w:pPr>
+        <w:pStyle w:val="Listenabsatz"/>
+        <w:numPr>
+          <w:ilvl w:val="0"/>
+          <w:numId w:val="1"/>
+        </w:numPr>
+        <w:rPr>
+          <w:lang w:val="en-GB"/>
+        </w:rPr>
+      </w:pPr>
+      <w:r>
+        <w:rPr>
+          <w:lang w:val="en-GB"/>
+        </w:rPr>
+        <w:t xml:space="preserve">x </w:t>
+      </w:r>
+      <w:proofErr w:type="spellStart"/>
+      <w:r>
+        <w:rPr>
+          <w:lang w:val="en-GB"/>
+        </w:rPr>
+        <w:t>kein</w:t>
+      </w:r>
+      <w:proofErr w:type="spellEnd"/>
+      <w:r>
+        <w:rPr>
+          <w:lang w:val="en-GB"/>
+        </w:rPr>
+        <w:t xml:space="preserve"> Multiplayer</w:t>
+      </w:r>
+    </w:p>
+    <w:p>
+      <w:pPr>
+        <w:rPr>
+          <w:lang w:val="en-GB"/>
+        </w:rPr>
+      </w:pPr>
+      <w:r>
+        <w:rPr>
+          <w:lang w:val="en-GB"/>
+        </w:rPr>
+        <w:t>Do your rules gi</w:t>
+      </w:r>
+      <w:r>
+        <w:rPr>
+          <w:lang w:val="en-GB"/>
+        </w:rPr>
+        <w:t>v</w:t>
+      </w:r>
+      <w:r>
+        <w:rPr>
+          <w:lang w:val="en-GB"/>
+        </w:rPr>
+        <w:t>e player</w:t>
+      </w:r>
+      <w:r>
+        <w:rPr>
+          <w:lang w:val="en-GB"/>
+        </w:rPr>
+        <w:t>s</w:t>
+      </w:r>
+      <w:r>
+        <w:rPr>
+          <w:lang w:val="en-GB"/>
+        </w:rPr>
+        <w:t xml:space="preserve"> ways to surprise themselves? </w:t>
+      </w:r>
+    </w:p>
+    <w:p>
+      <w:pPr>
+        <w:pStyle w:val="Listenabsatz"/>
+        <w:numPr>
+          <w:ilvl w:val="0"/>
+          <w:numId w:val="1"/>
+        </w:numPr>
+        <w:rPr>
+          <w:lang w:val="de-DE"/>
+        </w:rPr>
+      </w:pPr>
+      <w:r>
+        <w:rPr>
+          <w:lang w:val="de-DE"/>
+        </w:rPr>
+        <w:t>Ja spätestens dann, wenn d</w:t>
+      </w:r>
+      <w:r>
+        <w:rPr>
+          <w:lang w:val="de-DE"/>
+        </w:rPr>
+        <w:t>er Spieler merkt</w:t>
+      </w:r>
+      <w:r>
+        <w:rPr>
+          <w:lang w:val="de-DE"/>
+        </w:rPr>
+        <w:t>,</w:t>
+      </w:r>
+      <w:r>
+        <w:rPr>
+          <w:lang w:val="de-DE"/>
+        </w:rPr>
+        <w:t xml:space="preserve"> dass er gerade eine KI spielt. </w:t>
+      </w:r>
+    </w:p>
+    <w:p>
+      <w:pPr>
+        <w:rPr>
+          <w:lang w:val="de-DE"/>
+        </w:rPr>
+      </w:pPr>
+    </w:p>
+    <w:p>
+      <w:pPr>
+        <w:pStyle w:val="Listenabsatz"/>
+        <w:numPr>
+          <w:ilvl w:val="0"/>
+          <w:numId w:val="2"/>
+        </w:numPr>
+        <w:rPr>
+          <w:b/>
+          <w:bCs/>
+          <w:lang w:val="en-GB"/>
+        </w:rPr>
+      </w:pPr>
+      <w:r>
+        <w:rPr>
+          <w:b/>
+          <w:bCs/>
+          <w:lang w:val="en-GB"/>
+        </w:rPr>
+        <w:t xml:space="preserve">Fun </w:t>
+      </w:r>
+    </w:p>
+    <w:p>
+      <w:pPr>
+        <w:rPr>
+          <w:lang w:val="en-GB"/>
+        </w:rPr>
+      </w:pPr>
+      <w:r>
+        <w:rPr>
+          <w:lang w:val="en-GB"/>
+        </w:rPr>
+        <w:t>What parts of my game are fun?</w:t>
+      </w:r>
+    </w:p>
+    <w:p>
+      <w:pPr>
+        <w:pStyle w:val="Listenabsatz"/>
+        <w:numPr>
+          <w:ilvl w:val="0"/>
+          <w:numId w:val="1"/>
+        </w:numPr>
+        <w:rPr>
+          <w:lang w:val="de-DE"/>
+        </w:rPr>
+      </w:pPr>
+      <w:r>
+        <w:rPr>
+          <w:lang w:val="de-DE"/>
+        </w:rPr>
+        <w:t>Das Spiel soll allgemein i</w:t>
+      </w:r>
+      <w:r>
+        <w:rPr>
+          <w:lang w:val="de-DE"/>
+        </w:rPr>
+        <w:t xml:space="preserve">mmer wieder mit Humor ausgebaut werden. Schon allein der Start innerhalb einer Kaffeemaschine hält so manche Lacher für sich bereit. </w:t>
+      </w:r>
+    </w:p>
+    <w:p>
+      <w:pPr>
+        <w:rPr>
+          <w:lang w:val="en-GB"/>
+        </w:rPr>
+      </w:pPr>
+      <w:r>
+        <w:rPr>
+          <w:lang w:val="en-GB"/>
+        </w:rPr>
+        <w:t>What parts need to be more fun?</w:t>
+      </w:r>
+    </w:p>
+    <w:p>
+      <w:pPr>
+        <w:pStyle w:val="Listenabsatz"/>
+        <w:numPr>
+          <w:ilvl w:val="0"/>
+          <w:numId w:val="1"/>
+        </w:numPr>
+        <w:rPr>
+          <w:lang w:val="de-DE"/>
+        </w:rPr>
+      </w:pPr>
+      <w:r>
+        <w:rPr>
+          <w:lang w:val="de-DE"/>
+        </w:rPr>
+        <w:t>Das kann man im j</w:t>
+      </w:r>
+      <w:r>
+        <w:rPr>
+          <w:lang w:val="de-DE"/>
+        </w:rPr>
+        <w:t xml:space="preserve">etzigen Stadium des Spiels noch nicht genau sagen. </w:t>
+      </w:r>
+    </w:p>
+    <w:p>
+      <w:pPr>
+        <w:rPr>
+          <w:lang w:val="de-DE"/>
+        </w:rPr>
+      </w:pPr>
+    </w:p>
+    <w:p>
+      <w:pPr>
+        <w:pStyle w:val="Listenabsatz"/>
+        <w:numPr>
+          <w:ilvl w:val="0"/>
+          <w:numId w:val="2"/>
+        </w:numPr>
+        <w:rPr>
+          <w:b/>
+          <w:bCs/>
+          <w:lang w:val="en-GB"/>
+        </w:rPr>
+      </w:pPr>
+      <w:r>
+        <w:rPr>
+          <w:b/>
+          <w:bCs/>
+          <w:lang w:val="en-GB"/>
+        </w:rPr>
+        <w:t>Cu</w:t>
+      </w:r>
+      <w:r>
+        <w:rPr>
+          <w:b/>
+          <w:bCs/>
+          <w:lang w:val="en-GB"/>
+        </w:rPr>
+        <w:t>riosity</w:t>
+      </w:r>
+    </w:p>
+    <w:p>
+      <w:pPr>
+        <w:rPr>
+          <w:lang w:val="en-GB"/>
+        </w:rPr>
+      </w:pPr>
+      <w:r>
+        <w:rPr>
+          <w:lang w:val="en-GB"/>
+        </w:rPr>
+        <w:t>What questions does my game put into the players mind?</w:t>
+      </w:r>
+    </w:p>
+    <w:p>
+      <w:pPr>
+        <w:pStyle w:val="Listenabsatz"/>
+        <w:numPr>
+          <w:ilvl w:val="0"/>
+          <w:numId w:val="1"/>
+        </w:numPr>
+        <w:rPr>
+          <w:lang w:val="de-DE"/>
+        </w:rPr>
+      </w:pPr>
+      <w:r>
+        <w:rPr>
+          <w:lang w:val="de-DE"/>
+        </w:rPr>
+        <w:t>Wie gefährlich kann Künstliche I</w:t>
+      </w:r>
+      <w:r>
+        <w:rPr>
+          <w:lang w:val="de-DE"/>
+        </w:rPr>
+        <w:t>ntelligenz für den Menschen in der Zukunft noch werden.</w:t>
+      </w:r>
+    </w:p>
+    <w:p>
+      <w:pPr>
+        <w:rPr>
+          <w:lang w:val="en-GB"/>
+        </w:rPr>
+      </w:pPr>
+      <w:r>
+        <w:rPr>
+          <w:lang w:val="en-GB"/>
+        </w:rPr>
+        <w:t>What am I doing to make them care about these questions?</w:t>
+      </w:r>
+    </w:p>
+    <w:p>
+      <w:pPr>
+        <w:pStyle w:val="Listenabsatz"/>
+        <w:numPr>
+          <w:ilvl w:val="0"/>
+          <w:numId w:val="1"/>
+        </w:numPr>
+        <w:rPr>
+          <w:lang w:val="de-DE"/>
+        </w:rPr>
+      </w:pPr>
+      <w:r>
+        <w:rPr>
+          <w:lang w:val="de-DE"/>
+        </w:rPr>
+        <w:t>In dem der Spieler d</w:t>
+      </w:r>
+      <w:r>
+        <w:rPr>
+          <w:lang w:val="de-DE"/>
+        </w:rPr>
+        <w:t>arüber nachdenkt was eine KI alles tun könnte.</w:t>
+      </w:r>
+    </w:p>
+    <w:p>
+      <w:pPr>
+        <w:rPr>
+          <w:lang w:val="en-GB"/>
+        </w:rPr>
+      </w:pPr>
+      <w:r>
+        <w:rPr>
+          <w:lang w:val="en-GB"/>
+        </w:rPr>
+        <w:t xml:space="preserve">What can I do to make them invent even more questions? </w:t>
+      </w:r>
+    </w:p>
+    <w:p>
+      <w:pPr>
+        <w:pStyle w:val="Listenabsatz"/>
+        <w:numPr>
+          <w:ilvl w:val="0"/>
+          <w:numId w:val="1"/>
+        </w:numPr>
+        <w:rPr>
+          <w:lang w:val="de-DE"/>
+        </w:rPr>
+      </w:pPr>
+      <w:r>
+        <w:rPr>
+          <w:lang w:val="de-DE"/>
+        </w:rPr>
+        <w:t>Wenn das Spiel in e</w:t>
+      </w:r>
+      <w:r>
+        <w:rPr>
+          <w:lang w:val="de-DE"/>
+        </w:rPr>
+        <w:t>ine negative Richtung für den Spieler verläuft.</w:t>
+      </w:r>
+    </w:p>
+    <w:p>
+      <w:pPr>
+        <w:rPr>
+          <w:lang w:val="de-DE"/>
+        </w:rPr>
+      </w:pPr>
+    </w:p>
+    <w:p>
+      <w:pPr>
+        <w:rPr>
+          <w:lang w:val="de-DE"/>
+        </w:rPr>
+      </w:pPr>
+    </w:p>
+    <w:p>
+      <w:pPr>
+        <w:pStyle w:val="Listenabsatz"/>
+        <w:numPr>
+          <w:ilvl w:val="0"/>
+          <w:numId w:val="2"/>
+        </w:numPr>
+        <w:rPr>
+          <w:b/>
+          <w:bCs/>
+          <w:lang w:val="en-GB"/>
+        </w:rPr>
+      </w:pPr>
+      <w:r>
+        <w:rPr>
+          <w:b/>
+          <w:bCs/>
+          <w:lang w:val="en-GB"/>
+        </w:rPr>
+        <w:lastRenderedPageBreak/>
+        <w:t>Endogenous Value</w:t>
+      </w:r>
+    </w:p>
+    <w:p>
+      <w:pPr>
+        <w:rPr>
+          <w:lang w:val="en-GB"/>
+        </w:rPr>
+      </w:pPr>
+      <w:r>
+        <w:rPr>
+          <w:lang w:val="en-GB"/>
+        </w:rPr>
+        <w:t>What is valuable to the players in my game?</w:t>
+      </w:r>
+    </w:p>
+    <w:p>
+      <w:pPr>
+        <w:pStyle w:val="Listenabsatz"/>
+        <w:numPr>
+          <w:ilvl w:val="0"/>
+          <w:numId w:val="1"/>
+        </w:numPr>
+        <w:rPr>
+          <w:lang w:val="de-DE"/>
+        </w:rPr>
+      </w:pPr>
+      <w:r>
+        <w:rPr>
+          <w:lang w:val="de-DE"/>
+        </w:rPr>
+        <w:t>Dass das Raumschiff nicht z</w:t>
+      </w:r>
+      <w:r>
+        <w:rPr>
+          <w:lang w:val="de-DE"/>
+        </w:rPr>
+        <w:t>erstört wird oder die Raumschiffinsassen nicht sterben.</w:t>
+      </w:r>
+    </w:p>
+    <w:p>
+      <w:pPr>
+        <w:rPr>
+          <w:lang w:val="en-GB"/>
+        </w:rPr>
+      </w:pPr>
+      <w:r>
+        <w:rPr>
+          <w:lang w:val="en-GB"/>
+        </w:rPr>
+        <w:t>How can I make it more valuable to them?</w:t>
+      </w:r>
+    </w:p>
+    <w:p>
+      <w:pPr>
+        <w:pStyle w:val="Listenabsatz"/>
+        <w:numPr>
+          <w:ilvl w:val="0"/>
+          <w:numId w:val="1"/>
+        </w:numPr>
+        <w:rPr>
+          <w:lang w:val="de-DE"/>
+        </w:rPr>
+      </w:pPr>
+      <w:r>
+        <w:rPr>
+          <w:lang w:val="de-DE"/>
+        </w:rPr>
+        <w:t>Durch ein geschickt gesetztes P</w:t>
+      </w:r>
+      <w:r>
+        <w:rPr>
+          <w:lang w:val="de-DE"/>
+        </w:rPr>
+        <w:t>unktesystem/Belohnungssystem</w:t>
+      </w:r>
+    </w:p>
+    <w:p>
+      <w:pPr>
+        <w:rPr>
+          <w:lang w:val="en-GB"/>
+        </w:rPr>
+      </w:pPr>
+      <w:r>
+        <w:rPr>
+          <w:lang w:val="en-GB"/>
+        </w:rPr>
+        <w:t>What is the relationship between value in the game and the players motivations?</w:t>
+      </w:r>
+    </w:p>
+    <w:p>
+      <w:pPr>
+        <w:pStyle w:val="Listenabsatz"/>
+        <w:numPr>
+          <w:ilvl w:val="0"/>
+          <w:numId w:val="1"/>
+        </w:numPr>
+        <w:rPr>
+          <w:lang w:val="de-DE"/>
+        </w:rPr>
+      </w:pPr>
+      <w:proofErr w:type="spellStart"/>
+      <w:r>
+        <w:rPr>
+          <w:lang w:val="de-DE"/>
+        </w:rPr>
+        <w:t>Gameover</w:t>
+      </w:r>
+      <w:proofErr w:type="spellEnd"/>
+      <w:r>
+        <w:rPr>
+          <w:lang w:val="de-DE"/>
+        </w:rPr>
+        <w:t xml:space="preserve"> und Überleben des R</w:t>
+      </w:r>
+      <w:r>
+        <w:rPr>
+          <w:lang w:val="de-DE"/>
+        </w:rPr>
+        <w:t xml:space="preserve">aumschiffes </w:t>
+      </w:r>
+    </w:p>
+    <w:p>
+      <w:pPr>
+        <w:rPr>
+          <w:lang w:val="de-DE"/>
+        </w:rPr>
+      </w:pPr>
+    </w:p>
+    <w:p>
+      <w:pPr>
+        <w:pStyle w:val="Listenabsatz"/>
+        <w:numPr>
+          <w:ilvl w:val="0"/>
+          <w:numId w:val="2"/>
+        </w:numPr>
+        <w:rPr>
+          <w:b/>
+          <w:bCs/>
+          <w:lang w:val="en-GB"/>
+        </w:rPr>
+      </w:pPr>
+      <w:r>
+        <w:rPr>
+          <w:b/>
+          <w:bCs/>
+          <w:lang w:val="en-GB"/>
+        </w:rPr>
+        <w:t xml:space="preserve">Problem Solving </w:t>
+      </w:r>
+    </w:p>
+    <w:p>
+      <w:pPr>
+        <w:rPr>
+          <w:lang w:val="en-GB"/>
+        </w:rPr>
+      </w:pPr>
+      <w:r>
+        <w:rPr>
+          <w:lang w:val="en-GB"/>
+        </w:rPr>
+        <w:t>What problems does my game ask the players to solve?</w:t>
+      </w:r>
+    </w:p>
+    <w:p>
+      <w:pPr>
+        <w:pStyle w:val="Listenabsatz"/>
+        <w:numPr>
+          <w:ilvl w:val="0"/>
+          <w:numId w:val="1"/>
+        </w:numPr>
+        <w:rPr>
+          <w:lang w:val="de-DE"/>
+        </w:rPr>
+      </w:pPr>
+      <w:r>
+        <w:rPr>
+          <w:lang w:val="de-DE"/>
+        </w:rPr>
+        <w:t>Viele verschiedene kleine Probleme, d</w:t>
+      </w:r>
+      <w:r>
+        <w:rPr>
+          <w:lang w:val="de-DE"/>
+        </w:rPr>
+        <w:t>ie sich zu immer größeren und komplexeren Problemen ausweiten</w:t>
+      </w:r>
+    </w:p>
+    <w:p>
+      <w:pPr>
+        <w:rPr>
+          <w:lang w:val="en-GB"/>
+        </w:rPr>
+      </w:pPr>
+      <w:r>
+        <w:rPr>
+          <w:lang w:val="en-GB"/>
+        </w:rPr>
+        <w:t>Are there hidden problems to solve that arise as part of gameplay?</w:t>
+      </w:r>
+    </w:p>
+    <w:p>
+      <w:pPr>
+        <w:pStyle w:val="Listenabsatz"/>
+        <w:numPr>
+          <w:ilvl w:val="0"/>
+          <w:numId w:val="1"/>
+        </w:numPr>
+        <w:rPr>
+          <w:lang w:val="de-DE"/>
+        </w:rPr>
+      </w:pPr>
+      <w:r>
+        <w:rPr>
+          <w:lang w:val="de-DE"/>
+        </w:rPr>
+        <w:t>Manche Probleme sind nicht a</w:t>
+      </w:r>
+      <w:r>
+        <w:rPr>
+          <w:lang w:val="de-DE"/>
+        </w:rPr>
+        <w:t>uf den ersten Blick erkennbar, eine gute künstliche Intelligenz sollte auch diese erkennen.</w:t>
+      </w:r>
+    </w:p>
+    <w:p>
+      <w:pPr>
+        <w:rPr>
+          <w:lang w:val="en-GB"/>
+        </w:rPr>
+      </w:pPr>
+      <w:r>
+        <w:rPr>
+          <w:lang w:val="en-GB"/>
+        </w:rPr>
+        <w:t xml:space="preserve">How can my game </w:t>
+      </w:r>
+      <w:proofErr w:type="spellStart"/>
+      <w:r>
+        <w:rPr>
+          <w:lang w:val="en-GB"/>
+        </w:rPr>
+        <w:t>generae</w:t>
+      </w:r>
+      <w:proofErr w:type="spellEnd"/>
+      <w:r>
+        <w:rPr>
+          <w:lang w:val="en-GB"/>
+        </w:rPr>
+        <w:t xml:space="preserve"> new problems so that players keep coming back?</w:t>
+      </w:r>
+    </w:p>
+    <w:p>
+      <w:pPr>
+        <w:pStyle w:val="Listenabsatz"/>
+        <w:numPr>
+          <w:ilvl w:val="0"/>
+          <w:numId w:val="1"/>
+        </w:numPr>
+        <w:rPr>
+          <w:lang w:val="de-DE"/>
+        </w:rPr>
+      </w:pPr>
+      <w:r>
+        <w:rPr>
+          <w:lang w:val="de-DE"/>
+        </w:rPr>
+        <w:t>Durch falsche Entscheidungen können n</w:t>
+      </w:r>
+      <w:r>
+        <w:rPr>
+          <w:lang w:val="de-DE"/>
+        </w:rPr>
+        <w:t xml:space="preserve">eue Probleme entstehen die wiederrum schnell vom Spieler beseitigt werden sollten. </w:t>
+      </w:r>
+    </w:p>
+    <w:p>
+      <w:pPr>
+        <w:rPr>
+          <w:lang w:val="de-DE"/>
+        </w:rPr>
+      </w:pPr>
+    </w:p>
+    <w:p>
+      <w:pPr>
+        <w:pStyle w:val="Listenabsatz"/>
+        <w:numPr>
+          <w:ilvl w:val="0"/>
+          <w:numId w:val="2"/>
+        </w:numPr>
+        <w:tabs>
+          <w:tab w:val="left" w:pos="1020"/>
+        </w:tabs>
+        <w:rPr>
+          <w:b/>
+          <w:bCs/>
+          <w:lang w:val="en-GB"/>
+        </w:rPr>
+      </w:pPr>
+      <w:r>
+        <w:rPr>
+          <w:b/>
+          <w:bCs/>
+          <w:lang w:val="en-GB"/>
+        </w:rPr>
+        <w:t>The Elemental Tetrad</w:t>
+      </w:r>
+    </w:p>
+    <w:p>
+      <w:pPr>
+        <w:tabs>
+          <w:tab w:val="left" w:pos="1020"/>
+        </w:tabs>
+        <w:rPr>
+          <w:lang w:val="en-GB"/>
+        </w:rPr>
+      </w:pPr>
+      <w:r>
+        <w:rPr>
+          <w:lang w:val="en-GB"/>
+        </w:rPr>
+        <w:t>Is my game design using elements of all four types (Aesthetics, Technology, Mechanics and Story)?</w:t>
+      </w:r>
+    </w:p>
+    <w:p>
+      <w:pPr>
+        <w:pStyle w:val="Listenabsatz"/>
+        <w:numPr>
+          <w:ilvl w:val="0"/>
+          <w:numId w:val="1"/>
+        </w:numPr>
+        <w:tabs>
+          <w:tab w:val="left" w:pos="1020"/>
+        </w:tabs>
+        <w:rPr>
+          <w:lang w:val="de-DE"/>
+        </w:rPr>
+      </w:pPr>
+      <w:r>
+        <w:rPr>
+          <w:lang w:val="de-DE"/>
+        </w:rPr>
+        <w:t>Ästhetik</w:t>
+      </w:r>
+      <w:r>
+        <w:rPr>
+          <w:lang w:val="de-DE"/>
+        </w:rPr>
+        <w:t>: das Spiel soll e</w:t>
+      </w:r>
+      <w:r>
+        <w:rPr>
+          <w:lang w:val="de-DE"/>
+        </w:rPr>
+        <w:t>ine klare und übersichtliche Darstellung des Raumschiffs bieten</w:t>
+      </w:r>
+    </w:p>
+    <w:p>
+      <w:pPr>
+        <w:pStyle w:val="Listenabsatz"/>
+        <w:numPr>
+          <w:ilvl w:val="0"/>
+          <w:numId w:val="1"/>
+        </w:numPr>
+        <w:tabs>
+          <w:tab w:val="left" w:pos="1020"/>
+        </w:tabs>
+        <w:rPr>
+          <w:lang w:val="de-DE"/>
+        </w:rPr>
+      </w:pPr>
+      <w:r>
+        <w:rPr>
+          <w:lang w:val="de-DE"/>
+        </w:rPr>
+        <w:t>Technologie: auf die KI Technologie wird der Hauptaugenmerk gelegt</w:t>
+      </w:r>
+    </w:p>
+    <w:p>
+      <w:pPr>
+        <w:pStyle w:val="Listenabsatz"/>
+        <w:numPr>
+          <w:ilvl w:val="0"/>
+          <w:numId w:val="1"/>
+        </w:numPr>
+        <w:tabs>
+          <w:tab w:val="left" w:pos="1020"/>
+        </w:tabs>
+        <w:rPr>
+          <w:lang w:val="de-DE"/>
+        </w:rPr>
+      </w:pPr>
+      <w:r>
+        <w:rPr>
+          <w:lang w:val="de-DE"/>
+        </w:rPr>
+        <w:t>Mechanik: Grundmechaniken sollen in vielen unterschiedlichen kleinen Aufgaben funktionieren</w:t>
+      </w:r>
+    </w:p>
+    <w:p>
+      <w:pPr>
+        <w:pStyle w:val="Listenabsatz"/>
+        <w:numPr>
+          <w:ilvl w:val="0"/>
+          <w:numId w:val="1"/>
+        </w:numPr>
+        <w:tabs>
+          <w:tab w:val="left" w:pos="1020"/>
+        </w:tabs>
+        <w:rPr>
+          <w:lang w:val="de-DE"/>
+        </w:rPr>
+      </w:pPr>
+      <w:r>
+        <w:rPr>
+          <w:lang w:val="de-DE"/>
+        </w:rPr>
+        <w:t>Story: eine gelungene Geschichte hinter dem Spiel sollen das Gameplay angenehm abrunden und</w:t>
+      </w:r>
+      <w:r>
+        <w:rPr>
+          <w:lang w:val="de-DE"/>
+        </w:rPr>
+        <w:t xml:space="preserve"> </w:t>
+      </w:r>
+      <w:r>
+        <w:rPr>
+          <w:lang w:val="de-DE"/>
+        </w:rPr>
+        <w:t>dem Spieler</w:t>
+      </w:r>
+      <w:r>
+        <w:rPr>
+          <w:lang w:val="de-DE"/>
+        </w:rPr>
+        <w:t xml:space="preserve"> verständlich </w:t>
+      </w:r>
+      <w:r>
+        <w:rPr>
+          <w:lang w:val="de-DE"/>
+        </w:rPr>
+        <w:t>überbringen</w:t>
+      </w:r>
+    </w:p>
+    <w:p>
+      <w:pPr>
+        <w:rPr>
+          <w:lang w:val="de-DE"/>
+        </w:rPr>
+      </w:pPr>
+    </w:p>
+    <w:p>
+      <w:pPr>
+        <w:rPr>
+          <w:lang w:val="en-GB"/>
+        </w:rPr>
+      </w:pPr>
+      <w:r>
+        <w:rPr>
+          <w:lang w:val="en-GB"/>
+        </w:rPr>
+        <w:t xml:space="preserve">Could my design be improved by enhancing elements in one or more of the categories? </w:t>
+      </w:r>
+    </w:p>
+    <w:p>
+      <w:pPr>
+        <w:pStyle w:val="Listenabsatz"/>
+        <w:numPr>
+          <w:ilvl w:val="0"/>
+          <w:numId w:val="1"/>
+        </w:numPr>
+        <w:rPr>
+          <w:lang w:val="de-DE"/>
+        </w:rPr>
+      </w:pPr>
+      <w:r>
+        <w:rPr>
+          <w:lang w:val="de-DE"/>
+        </w:rPr>
+        <w:t>Ja bestimmt, das w</w:t>
+      </w:r>
+      <w:r>
+        <w:rPr>
+          <w:lang w:val="de-DE"/>
+        </w:rPr>
+        <w:t>ird im laufe der Spielentwicklung eine immer größere Rolle spielen</w:t>
+      </w:r>
+    </w:p>
+    <w:p>
+      <w:pPr>
+        <w:rPr>
+          <w:lang w:val="de-DE"/>
+        </w:rPr>
+      </w:pPr>
+    </w:p>
+    <w:p>
+      <w:pPr>
+        <w:rPr>
+          <w:lang w:val="en-GB"/>
+        </w:rPr>
+      </w:pPr>
+      <w:r>
+        <w:rPr>
+          <w:lang w:val="en-GB"/>
+        </w:rPr>
+        <w:t xml:space="preserve">Are the four elements in harmony, reinforcing each other, and working together toward a common theme? </w:t>
+      </w:r>
+    </w:p>
+    <w:p>
+      <w:pPr>
+        <w:pStyle w:val="Listenabsatz"/>
+        <w:numPr>
+          <w:ilvl w:val="0"/>
+          <w:numId w:val="1"/>
+        </w:numPr>
+        <w:rPr>
+          <w:lang w:val="de-DE"/>
+        </w:rPr>
+      </w:pPr>
+      <w:r>
+        <w:rPr>
+          <w:lang w:val="de-DE"/>
+        </w:rPr>
+        <w:t>Das braucht bestimmt auch noch w</w:t>
+      </w:r>
+      <w:r>
+        <w:rPr>
+          <w:lang w:val="de-DE"/>
+        </w:rPr>
+        <w:t xml:space="preserve">eitere Auskonkretisierung und den benötigten Feinschliff. </w:t>
+      </w:r>
     </w:p>
     <w:sectPr>
       <w:pgSz w:w="11906" w:h="16838"/>
@@ -408,6 +1573,95 @@
 <file path=word/numbering.xml><?xml version="1.0" encoding="utf-8"?>
 <w:numbering xmlns:wpc="http://schemas.microsoft.com/office/word/2010/wordprocessingCanvas" xmlns:cx="http://schemas.microsoft.com/office/drawing/2014/chartex" xmlns:cx1="http://schemas.microsoft.com/office/drawing/2015/9/8/chartex" xmlns:cx2="http://schemas.microsoft.com/office/drawing/2015/10/21/chartex" xmlns:cx3="http://schemas.microsoft.com/office/drawing/2016/5/9/chartex" xmlns:cx4="http://schemas.microsoft.com/office/drawing/2016/5/10/chartex" xmlns:cx5="http://schemas.microsoft.com/office/drawing/2016/5/11/chartex" xmlns:cx6="http://schemas.microsoft.com/office/drawing/2016/5/12/chartex" xmlns:cx7="http://schemas.microsoft.com/office/drawing/2016/5/13/chartex" xmlns:cx8="http://schemas.microsoft.com/office/drawing/2016/5/14/chartex" xmlns:mc="http://schemas.openxmlformats.org/markup-compatibility/2006" xmlns:aink="http://schemas.microsoft.com/office/drawing/2016/ink" xmlns:am3d="http://schemas.microsoft.com/office/drawing/2017/model3d" xmlns:o="urn:schemas-microsoft-com:office:office" xmlns:r="http://schemas.openxmlformats.org/officeDocument/2006/relationships" xmlns:m="http://schemas.openxmlformats.org/officeDocument/2006/math" xmlns:v="urn:schemas-microsoft-com:vml" xmlns:wp14="http://schemas.microsoft.com/office/word/2010/wordprocessingDrawing" xmlns:wp="http://schemas.openxmlformats.org/drawingml/2006/wordprocessingDrawing" xmlns:w10="urn:schemas-microsoft-com:office:word" xmlns:w="http://schemas.openxmlformats.org/wordprocessingml/2006/main" xmlns:w14="http://schemas.microsoft.com/office/word/2010/wordml" xmlns:w15="http://schemas.microsoft.com/office/word/2012/wordml" xmlns:w16cex="http://schemas.microsoft.com/office/word/2018/wordml/cex" xmlns:w16cid="http://schemas.microsoft.com/office/word/2016/wordml/cid" xmlns:w16="http://schemas.microsoft.com/office/word/2018/wordml" xmlns:w16sdtdh="http://schemas.microsoft.com/office/word/2020/wordml/sdtdatahash" xmlns:w16se="http://schemas.microsoft.com/office/word/2015/wordml/symex" xmlns:wpg="http://schemas.microsoft.com/office/word/2010/wordprocessingGroup" xmlns:wpi="http://schemas.microsoft.com/office/word/2010/wordprocessingInk" xmlns:wne="http://schemas.microsoft.com/office/word/2006/wordml" xmlns:wps="http://schemas.microsoft.com/office/word/2010/wordprocessingShape" mc:Ignorable="w14 w15 w16se w16cid w16 w16cex w16sdtdh wp14">
   <w:abstractNum w:abstractNumId="0" w15:restartNumberingAfterBreak="0">
+    <w:nsid w:val="4B7F06A5"/>
+    <w:multiLevelType w:val="hybridMultilevel"/>
+    <w:tmpl w:val="8CB8D688"/>
+    <w:lvl w:ilvl="0" w:tplc="2000000F">
+      <w:start w:val="1"/>
+      <w:numFmt w:val="decimal"/>
+      <w:lvlText w:val="%1."/>
+      <w:lvlJc w:val="left"/>
+      <w:pPr>
+        <w:ind w:left="720" w:hanging="360"/>
+      </w:pPr>
+      <w:rPr>
+        <w:rFonts w:hint="default"/>
+      </w:rPr>
+    </w:lvl>
+    <w:lvl w:ilvl="1" w:tplc="20000019" w:tentative="1">
+      <w:start w:val="1"/>
+      <w:numFmt w:val="lowerLetter"/>
+      <w:lvlText w:val="%2."/>
+      <w:lvlJc w:val="left"/>
+      <w:pPr>
+        <w:ind w:left="1440" w:hanging="360"/>
+      </w:pPr>
+    </w:lvl>
+    <w:lvl w:ilvl="2" w:tplc="2000001B" w:tentative="1">
+      <w:start w:val="1"/>
+      <w:numFmt w:val="lowerRoman"/>
+      <w:lvlText w:val="%3."/>
+      <w:lvlJc w:val="right"/>
+      <w:pPr>
+        <w:ind w:left="2160" w:hanging="180"/>
+      </w:pPr>
+    </w:lvl>
+    <w:lvl w:ilvl="3" w:tplc="2000000F" w:tentative="1">
+      <w:start w:val="1"/>
+      <w:numFmt w:val="decimal"/>
+      <w:lvlText w:val="%4."/>
+      <w:lvlJc w:val="left"/>
+      <w:pPr>
+        <w:ind w:left="2880" w:hanging="360"/>
+      </w:pPr>
+    </w:lvl>
+    <w:lvl w:ilvl="4" w:tplc="20000019" w:tentative="1">
+      <w:start w:val="1"/>
+      <w:numFmt w:val="lowerLetter"/>
+      <w:lvlText w:val="%5."/>
+      <w:lvlJc w:val="left"/>
+      <w:pPr>
+        <w:ind w:left="3600" w:hanging="360"/>
+      </w:pPr>
+    </w:lvl>
+    <w:lvl w:ilvl="5" w:tplc="2000001B" w:tentative="1">
+      <w:start w:val="1"/>
+      <w:numFmt w:val="lowerRoman"/>
+      <w:lvlText w:val="%6."/>
+      <w:lvlJc w:val="right"/>
+      <w:pPr>
+        <w:ind w:left="4320" w:hanging="180"/>
+      </w:pPr>
+    </w:lvl>
+    <w:lvl w:ilvl="6" w:tplc="2000000F" w:tentative="1">
+      <w:start w:val="1"/>
+      <w:numFmt w:val="decimal"/>
+      <w:lvlText w:val="%7."/>
+      <w:lvlJc w:val="left"/>
+      <w:pPr>
+        <w:ind w:left="5040" w:hanging="360"/>
+      </w:pPr>
+    </w:lvl>
+    <w:lvl w:ilvl="7" w:tplc="20000019" w:tentative="1">
+      <w:start w:val="1"/>
+      <w:numFmt w:val="lowerLetter"/>
+      <w:lvlText w:val="%8."/>
+      <w:lvlJc w:val="left"/>
+      <w:pPr>
+        <w:ind w:left="5760" w:hanging="360"/>
+      </w:pPr>
+    </w:lvl>
+    <w:lvl w:ilvl="8" w:tplc="2000001B" w:tentative="1">
+      <w:start w:val="1"/>
+      <w:numFmt w:val="lowerRoman"/>
+      <w:lvlText w:val="%9."/>
+      <w:lvlJc w:val="right"/>
+      <w:pPr>
+        <w:ind w:left="6480" w:hanging="180"/>
+      </w:pPr>
+    </w:lvl>
+  </w:abstractNum>
+  <w:abstractNum w:abstractNumId="1" w15:restartNumberingAfterBreak="0">
     <w:nsid w:val="52F70E4E"/>
     <w:multiLevelType w:val="hybridMultilevel"/>
     <w:tmpl w:val="2604B656"/>
@@ -520,6 +1774,9 @@
     </w:lvl>
   </w:abstractNum>
   <w:num w:numId="1">
+    <w:abstractNumId w:val="1"/>
+  </w:num>
+  <w:num w:numId="2">
     <w:abstractNumId w:val="0"/>
   </w:num>
 </w:numbering>

</xml_diff>